<commit_message>
update the response msg
</commit_message>
<xml_diff>
--- a/doc/Festival Walk QRCode Redemption.docx
+++ b/doc/Festival Walk QRCode Redemption.docx
@@ -2,7 +2,6 @@
 <file path=word/document.xml><?xml version="1.0" encoding="utf-8"?>
 <w:document xmlns:wpc="http://schemas.microsoft.com/office/word/2010/wordprocessingCanvas" xmlns:cx="http://schemas.microsoft.com/office/drawing/2014/chartex" xmlns:cx1="http://schemas.microsoft.com/office/drawing/2015/9/8/chartex" xmlns:cx2="http://schemas.microsoft.com/office/drawing/2015/10/21/chartex" xmlns:cx3="http://schemas.microsoft.com/office/drawing/2016/5/9/chartex" xmlns:cx4="http://schemas.microsoft.com/office/drawing/2016/5/10/chartex" xmlns:cx5="http://schemas.microsoft.com/office/drawing/2016/5/11/chartex" xmlns:cx6="http://schemas.microsoft.com/office/drawing/2016/5/12/chartex" xmlns:cx7="http://schemas.microsoft.com/office/drawing/2016/5/13/chartex" xmlns:cx8="http://schemas.microsoft.com/office/drawing/2016/5/14/chartex" xmlns:mc="http://schemas.openxmlformats.org/markup-compatibility/2006" xmlns:aink="http://schemas.microsoft.com/office/drawing/2016/ink" xmlns:am3d="http://schemas.microsoft.com/office/drawing/2017/model3d" xmlns:o="urn:schemas-microsoft-com:office:office" xmlns:r="http://schemas.openxmlformats.org/officeDocument/2006/relationships" xmlns:m="http://schemas.openxmlformats.org/officeDocument/2006/math" xmlns:v="urn:schemas-microsoft-com:vml" xmlns:wp14="http://schemas.microsoft.com/office/word/2010/wordprocessingDrawing" xmlns:wp="http://schemas.openxmlformats.org/drawingml/2006/wordprocessingDrawing" xmlns:w10="urn:schemas-microsoft-com:office:word" xmlns:w="http://schemas.openxmlformats.org/wordprocessingml/2006/main" xmlns:w14="http://schemas.microsoft.com/office/word/2010/wordml" xmlns:w15="http://schemas.microsoft.com/office/word/2012/wordml" xmlns:w16cex="http://schemas.microsoft.com/office/word/2018/wordml/cex" xmlns:w16cid="http://schemas.microsoft.com/office/word/2016/wordml/cid" xmlns:w16="http://schemas.microsoft.com/office/word/2018/wordml" xmlns:w16sdtdh="http://schemas.microsoft.com/office/word/2020/wordml/sdtdatahash" xmlns:w16se="http://schemas.microsoft.com/office/word/2015/wordml/symex" xmlns:wpg="http://schemas.microsoft.com/office/word/2010/wordprocessingGroup" xmlns:wpi="http://schemas.microsoft.com/office/word/2010/wordprocessingInk" xmlns:wne="http://schemas.microsoft.com/office/word/2006/wordml" xmlns:wps="http://schemas.microsoft.com/office/word/2010/wordprocessingShape" mc:Ignorable="w14 w15 w16se w16cid w16 w16cex w16sdtdh wp14">
   <w:body>
-    <w:p/>
     <w:p>
       <w:pPr>
         <w:pStyle w:val="Title"/>
@@ -19,25 +18,7 @@
           <w:bCs/>
           <w:u w:val="single"/>
         </w:rPr>
-        <w:t xml:space="preserve">Festival Walk </w:t>
-      </w:r>
-      <w:proofErr w:type="spellStart"/>
-      <w:r>
-        <w:rPr>
-          <w:b/>
-          <w:bCs/>
-          <w:u w:val="single"/>
-        </w:rPr>
-        <w:t>QRCode</w:t>
-      </w:r>
-      <w:proofErr w:type="spellEnd"/>
-      <w:r>
-        <w:rPr>
-          <w:b/>
-          <w:bCs/>
-          <w:u w:val="single"/>
-        </w:rPr>
-        <w:t xml:space="preserve"> Redemption</w:t>
+        <w:t>Festival Walk QRCode Redemption</w:t>
       </w:r>
     </w:p>
     <w:p/>
@@ -46,6 +27,14 @@
       <w:tblPr>
         <w:tblStyle w:val="TableGrid"/>
         <w:tblW w:w="0" w:type="auto"/>
+        <w:tblBorders>
+          <w:top w:val="single" w:sz="12" w:space="0" w:color="auto"/>
+          <w:left w:val="single" w:sz="12" w:space="0" w:color="auto"/>
+          <w:bottom w:val="single" w:sz="12" w:space="0" w:color="auto"/>
+          <w:right w:val="single" w:sz="12" w:space="0" w:color="auto"/>
+          <w:insideH w:val="single" w:sz="12" w:space="0" w:color="auto"/>
+          <w:insideV w:val="single" w:sz="12" w:space="0" w:color="auto"/>
+        </w:tblBorders>
         <w:tblLayout w:type="fixed"/>
         <w:tblLook w:val="04A0" w:firstRow="1" w:lastRow="0" w:firstColumn="1" w:lastColumn="0" w:noHBand="0" w:noVBand="1"/>
       </w:tblPr>
@@ -59,14 +48,21 @@
             <w:tcW w:w="7015" w:type="dxa"/>
           </w:tcPr>
           <w:p>
-            <w:r>
-              <w:rPr>
-                <w:noProof/>
+            <w:pPr>
+              <w:rPr>
+                <w:sz w:val="24"/>
+                <w:szCs w:val="24"/>
+              </w:rPr>
+            </w:pPr>
+            <w:r>
+              <w:rPr>
+                <w:sz w:val="24"/>
+                <w:szCs w:val="24"/>
               </w:rPr>
               <w:drawing>
-                <wp:inline distT="0" distB="0" distL="0" distR="0" wp14:anchorId="0356F372" wp14:editId="1E3111E4">
-                  <wp:extent cx="3920468" cy="2200656"/>
-                  <wp:effectExtent l="0" t="0" r="4445" b="9525"/>
+                <wp:inline distT="0" distB="0" distL="0" distR="0" wp14:anchorId="04756E41" wp14:editId="28135EB3">
+                  <wp:extent cx="4317365" cy="2420620"/>
+                  <wp:effectExtent l="0" t="0" r="6985" b="0"/>
                   <wp:docPr id="1" name="Picture 1"/>
                   <wp:cNvGraphicFramePr>
                     <a:graphicFrameLocks xmlns:a="http://schemas.openxmlformats.org/drawingml/2006/main" noChangeAspect="1"/>
@@ -87,7 +83,7 @@
                         <pic:spPr>
                           <a:xfrm>
                             <a:off x="0" y="0"/>
-                            <a:ext cx="3931841" cy="2207040"/>
+                            <a:ext cx="4317365" cy="2420620"/>
                           </a:xfrm>
                           <a:prstGeom prst="rect">
                             <a:avLst/>
@@ -100,19 +96,45 @@
               </w:drawing>
             </w:r>
           </w:p>
+          <w:p>
+            <w:pPr>
+              <w:rPr>
+                <w:sz w:val="24"/>
+                <w:szCs w:val="24"/>
+              </w:rPr>
+            </w:pPr>
+          </w:p>
         </w:tc>
         <w:tc>
           <w:tcPr>
             <w:tcW w:w="2335" w:type="dxa"/>
           </w:tcPr>
           <w:p>
-            <w:r>
+            <w:pPr>
+              <w:rPr>
+                <w:sz w:val="24"/>
+                <w:szCs w:val="24"/>
+              </w:rPr>
+            </w:pPr>
+            <w:r>
+              <w:rPr>
+                <w:sz w:val="24"/>
+                <w:szCs w:val="24"/>
+              </w:rPr>
               <w:t xml:space="preserve">Kiosk </w:t>
             </w:r>
             <w:r>
+              <w:rPr>
+                <w:sz w:val="24"/>
+                <w:szCs w:val="24"/>
+              </w:rPr>
               <w:t>starts</w:t>
             </w:r>
             <w:r>
+              <w:rPr>
+                <w:sz w:val="24"/>
+                <w:szCs w:val="24"/>
+              </w:rPr>
               <w:t>.</w:t>
             </w:r>
           </w:p>
@@ -124,14 +146,29 @@
             <w:tcW w:w="7015" w:type="dxa"/>
           </w:tcPr>
           <w:p>
-            <w:r>
-              <w:rPr>
-                <w:noProof/>
+            <w:pPr>
+              <w:rPr>
+                <w:sz w:val="24"/>
+                <w:szCs w:val="24"/>
+              </w:rPr>
+            </w:pPr>
+          </w:p>
+          <w:p>
+            <w:pPr>
+              <w:rPr>
+                <w:sz w:val="24"/>
+                <w:szCs w:val="24"/>
+              </w:rPr>
+            </w:pPr>
+            <w:r>
+              <w:rPr>
+                <w:sz w:val="24"/>
+                <w:szCs w:val="24"/>
               </w:rPr>
               <w:drawing>
-                <wp:inline distT="0" distB="0" distL="0" distR="0" wp14:anchorId="0D5DB37D" wp14:editId="08398AFE">
-                  <wp:extent cx="3784441" cy="2133600"/>
-                  <wp:effectExtent l="0" t="0" r="6985" b="0"/>
+                <wp:inline distT="0" distB="0" distL="0" distR="0" wp14:anchorId="42302261" wp14:editId="4BA3CCD0">
+                  <wp:extent cx="4317365" cy="2415540"/>
+                  <wp:effectExtent l="0" t="0" r="6985" b="3810"/>
                   <wp:docPr id="2" name="Picture 2"/>
                   <wp:cNvGraphicFramePr>
                     <a:graphicFrameLocks xmlns:a="http://schemas.openxmlformats.org/drawingml/2006/main" noChangeAspect="1"/>
@@ -152,7 +189,7 @@
                         <pic:spPr>
                           <a:xfrm>
                             <a:off x="0" y="0"/>
-                            <a:ext cx="3803452" cy="2144318"/>
+                            <a:ext cx="4317365" cy="2415540"/>
                           </a:xfrm>
                           <a:prstGeom prst="rect">
                             <a:avLst/>
@@ -165,13 +202,31 @@
               </w:drawing>
             </w:r>
           </w:p>
+          <w:p>
+            <w:pPr>
+              <w:rPr>
+                <w:sz w:val="24"/>
+                <w:szCs w:val="24"/>
+              </w:rPr>
+            </w:pPr>
+          </w:p>
         </w:tc>
         <w:tc>
           <w:tcPr>
             <w:tcW w:w="2335" w:type="dxa"/>
           </w:tcPr>
           <w:p>
-            <w:r>
+            <w:pPr>
+              <w:rPr>
+                <w:sz w:val="24"/>
+                <w:szCs w:val="24"/>
+              </w:rPr>
+            </w:pPr>
+            <w:r>
+              <w:rPr>
+                <w:sz w:val="24"/>
+                <w:szCs w:val="24"/>
+              </w:rPr>
               <w:t>Accept the statement.</w:t>
             </w:r>
           </w:p>
@@ -183,14 +238,22 @@
             <w:tcW w:w="7015" w:type="dxa"/>
           </w:tcPr>
           <w:p>
-            <w:r>
-              <w:rPr>
-                <w:noProof/>
-              </w:rPr>
+            <w:pPr>
+              <w:rPr>
+                <w:sz w:val="24"/>
+                <w:szCs w:val="24"/>
+              </w:rPr>
+            </w:pPr>
+            <w:r>
+              <w:rPr>
+                <w:sz w:val="24"/>
+                <w:szCs w:val="24"/>
+              </w:rPr>
+              <w:lastRenderedPageBreak/>
               <w:drawing>
-                <wp:inline distT="0" distB="0" distL="0" distR="0" wp14:anchorId="05668D9E" wp14:editId="2FAC7445">
-                  <wp:extent cx="3788749" cy="2133600"/>
-                  <wp:effectExtent l="0" t="0" r="2540" b="0"/>
+                <wp:inline distT="0" distB="0" distL="0" distR="0" wp14:anchorId="770597DD" wp14:editId="2C9FFE22">
+                  <wp:extent cx="4317365" cy="2421890"/>
+                  <wp:effectExtent l="0" t="0" r="6985" b="0"/>
                   <wp:docPr id="3" name="Picture 3"/>
                   <wp:cNvGraphicFramePr>
                     <a:graphicFrameLocks xmlns:a="http://schemas.openxmlformats.org/drawingml/2006/main" noChangeAspect="1"/>
@@ -211,7 +274,7 @@
                         <pic:spPr>
                           <a:xfrm>
                             <a:off x="0" y="0"/>
-                            <a:ext cx="3833746" cy="2158940"/>
+                            <a:ext cx="4317365" cy="2421890"/>
                           </a:xfrm>
                           <a:prstGeom prst="rect">
                             <a:avLst/>
@@ -224,13 +287,31 @@
               </w:drawing>
             </w:r>
           </w:p>
+          <w:p>
+            <w:pPr>
+              <w:rPr>
+                <w:sz w:val="24"/>
+                <w:szCs w:val="24"/>
+              </w:rPr>
+            </w:pPr>
+          </w:p>
         </w:tc>
         <w:tc>
           <w:tcPr>
             <w:tcW w:w="2335" w:type="dxa"/>
           </w:tcPr>
           <w:p>
-            <w:r>
+            <w:pPr>
+              <w:rPr>
+                <w:sz w:val="24"/>
+                <w:szCs w:val="24"/>
+              </w:rPr>
+            </w:pPr>
+            <w:r>
+              <w:rPr>
+                <w:sz w:val="24"/>
+                <w:szCs w:val="24"/>
+              </w:rPr>
               <w:t>Select Coupon Redemption</w:t>
             </w:r>
           </w:p>
@@ -242,13 +323,30 @@
             <w:tcW w:w="7015" w:type="dxa"/>
           </w:tcPr>
           <w:p>
-            <w:r>
-              <w:lastRenderedPageBreak/>
+            <w:pPr>
+              <w:rPr>
+                <w:sz w:val="24"/>
+                <w:szCs w:val="24"/>
+              </w:rPr>
+            </w:pPr>
+          </w:p>
+          <w:p>
+            <w:pPr>
+              <w:rPr>
+                <w:sz w:val="24"/>
+                <w:szCs w:val="24"/>
+              </w:rPr>
+            </w:pPr>
+            <w:r>
+              <w:rPr>
+                <w:sz w:val="24"/>
+                <w:szCs w:val="24"/>
+              </w:rPr>
               <w:drawing>
-                <wp:inline distT="0" distB="0" distL="0" distR="0" wp14:anchorId="6954F2C8" wp14:editId="7AF2E3AE">
-                  <wp:extent cx="4317365" cy="2419350"/>
-                  <wp:effectExtent l="0" t="0" r="6985" b="0"/>
-                  <wp:docPr id="11" name="Picture 11"/>
+                <wp:inline distT="0" distB="0" distL="0" distR="0" wp14:anchorId="3E4CE418" wp14:editId="26D747AF">
+                  <wp:extent cx="4317365" cy="2416175"/>
+                  <wp:effectExtent l="0" t="0" r="6985" b="3175"/>
+                  <wp:docPr id="4" name="Picture 4"/>
                   <wp:cNvGraphicFramePr>
                     <a:graphicFrameLocks xmlns:a="http://schemas.openxmlformats.org/drawingml/2006/main" noChangeAspect="1"/>
                   </wp:cNvGraphicFramePr>
@@ -268,7 +366,7 @@
                         <pic:spPr>
                           <a:xfrm>
                             <a:off x="0" y="0"/>
-                            <a:ext cx="4317365" cy="2419350"/>
+                            <a:ext cx="4317365" cy="2416175"/>
                           </a:xfrm>
                           <a:prstGeom prst="rect">
                             <a:avLst/>
@@ -281,14 +379,54 @@
               </w:drawing>
             </w:r>
           </w:p>
+          <w:p>
+            <w:pPr>
+              <w:rPr>
+                <w:sz w:val="24"/>
+                <w:szCs w:val="24"/>
+              </w:rPr>
+            </w:pPr>
+          </w:p>
         </w:tc>
         <w:tc>
           <w:tcPr>
             <w:tcW w:w="2335" w:type="dxa"/>
           </w:tcPr>
           <w:p>
-            <w:r>
-              <w:t>Scan your octopus/credit card</w:t>
+            <w:pPr>
+              <w:rPr>
+                <w:sz w:val="24"/>
+                <w:szCs w:val="24"/>
+              </w:rPr>
+            </w:pPr>
+          </w:p>
+          <w:p>
+            <w:pPr>
+              <w:rPr>
+                <w:sz w:val="24"/>
+                <w:szCs w:val="24"/>
+              </w:rPr>
+            </w:pPr>
+            <w:r>
+              <w:rPr>
+                <w:sz w:val="24"/>
+                <w:szCs w:val="24"/>
+              </w:rPr>
+              <w:t>Scan</w:t>
+            </w:r>
+            <w:r>
+              <w:rPr>
+                <w:sz w:val="24"/>
+                <w:szCs w:val="24"/>
+              </w:rPr>
+              <w:t>ned</w:t>
+            </w:r>
+            <w:r>
+              <w:rPr>
+                <w:sz w:val="24"/>
+                <w:szCs w:val="24"/>
+              </w:rPr>
+              <w:t xml:space="preserve"> your octopus/credit card</w:t>
             </w:r>
           </w:p>
         </w:tc>
@@ -299,12 +437,30 @@
             <w:tcW w:w="7015" w:type="dxa"/>
           </w:tcPr>
           <w:p>
-            <w:r>
+            <w:pPr>
+              <w:rPr>
+                <w:sz w:val="24"/>
+                <w:szCs w:val="24"/>
+              </w:rPr>
+            </w:pPr>
+          </w:p>
+          <w:p>
+            <w:pPr>
+              <w:rPr>
+                <w:sz w:val="24"/>
+                <w:szCs w:val="24"/>
+              </w:rPr>
+            </w:pPr>
+            <w:r>
+              <w:rPr>
+                <w:sz w:val="24"/>
+                <w:szCs w:val="24"/>
+              </w:rPr>
               <w:drawing>
-                <wp:inline distT="0" distB="0" distL="0" distR="0" wp14:anchorId="22D11F71" wp14:editId="4BAFE7D9">
-                  <wp:extent cx="4317365" cy="2418715"/>
-                  <wp:effectExtent l="0" t="0" r="6985" b="635"/>
-                  <wp:docPr id="8" name="Picture 8"/>
+                <wp:inline distT="0" distB="0" distL="0" distR="0" wp14:anchorId="05E2ACF5" wp14:editId="6411EA60">
+                  <wp:extent cx="4317365" cy="2416175"/>
+                  <wp:effectExtent l="0" t="0" r="6985" b="3175"/>
+                  <wp:docPr id="6" name="Picture 6"/>
                   <wp:cNvGraphicFramePr>
                     <a:graphicFrameLocks xmlns:a="http://schemas.openxmlformats.org/drawingml/2006/main" noChangeAspect="1"/>
                   </wp:cNvGraphicFramePr>
@@ -324,7 +480,7 @@
                         <pic:spPr>
                           <a:xfrm>
                             <a:off x="0" y="0"/>
-                            <a:ext cx="4317365" cy="2418715"/>
+                            <a:ext cx="4317365" cy="2416175"/>
                           </a:xfrm>
                           <a:prstGeom prst="rect">
                             <a:avLst/>
@@ -337,22 +493,74 @@
               </w:drawing>
             </w:r>
           </w:p>
+          <w:p>
+            <w:pPr>
+              <w:rPr>
+                <w:sz w:val="24"/>
+                <w:szCs w:val="24"/>
+              </w:rPr>
+            </w:pPr>
+          </w:p>
         </w:tc>
         <w:tc>
           <w:tcPr>
             <w:tcW w:w="2335" w:type="dxa"/>
           </w:tcPr>
           <w:p>
-            <w:r>
+            <w:pPr>
+              <w:rPr>
+                <w:sz w:val="24"/>
+                <w:szCs w:val="24"/>
+              </w:rPr>
+            </w:pPr>
+          </w:p>
+          <w:p>
+            <w:pPr>
+              <w:rPr>
+                <w:sz w:val="24"/>
+                <w:szCs w:val="24"/>
+              </w:rPr>
+            </w:pPr>
+            <w:r>
+              <w:rPr>
+                <w:sz w:val="24"/>
+                <w:szCs w:val="24"/>
+              </w:rPr>
               <w:t xml:space="preserve">Redeemed </w:t>
             </w:r>
             <w:r>
+              <w:rPr>
+                <w:sz w:val="24"/>
+                <w:szCs w:val="24"/>
+              </w:rPr>
               <w:t>one-hour</w:t>
             </w:r>
             <w:r>
-              <w:t xml:space="preserve"> QRCODE</w:t>
-            </w:r>
-            <w:r>
+              <w:rPr>
+                <w:sz w:val="24"/>
+                <w:szCs w:val="24"/>
+              </w:rPr>
+              <w:t xml:space="preserve"> QR</w:t>
+            </w:r>
+            <w:r>
+              <w:rPr>
+                <w:sz w:val="24"/>
+                <w:szCs w:val="24"/>
+              </w:rPr>
+              <w:t xml:space="preserve"> </w:t>
+            </w:r>
+            <w:r>
+              <w:rPr>
+                <w:sz w:val="24"/>
+                <w:szCs w:val="24"/>
+              </w:rPr>
+              <w:t>CODE</w:t>
+            </w:r>
+            <w:r>
+              <w:rPr>
+                <w:sz w:val="24"/>
+                <w:szCs w:val="24"/>
+              </w:rPr>
               <w:t xml:space="preserve"> coupon.</w:t>
             </w:r>
           </w:p>
@@ -364,15 +572,24 @@
             <w:tcW w:w="7015" w:type="dxa"/>
           </w:tcPr>
           <w:p>
-            <w:r>
-              <w:rPr>
-                <w:noProof/>
-              </w:rPr>
+            <w:pPr>
+              <w:rPr>
+                <w:rFonts w:hint="eastAsia"/>
+                <w:sz w:val="24"/>
+                <w:szCs w:val="24"/>
+              </w:rPr>
+            </w:pPr>
+            <w:r>
+              <w:rPr>
+                <w:sz w:val="24"/>
+                <w:szCs w:val="24"/>
+              </w:rPr>
+              <w:lastRenderedPageBreak/>
               <w:drawing>
-                <wp:inline distT="0" distB="0" distL="0" distR="0" wp14:anchorId="74E355BF" wp14:editId="550046BE">
-                  <wp:extent cx="4309872" cy="2412331"/>
-                  <wp:effectExtent l="0" t="0" r="0" b="7620"/>
-                  <wp:docPr id="5" name="Picture 5"/>
+                <wp:inline distT="0" distB="0" distL="0" distR="0" wp14:anchorId="5CA6D7AA" wp14:editId="07AC73FF">
+                  <wp:extent cx="4317365" cy="2426335"/>
+                  <wp:effectExtent l="0" t="0" r="6985" b="0"/>
+                  <wp:docPr id="8" name="Picture 8"/>
                   <wp:cNvGraphicFramePr>
                     <a:graphicFrameLocks xmlns:a="http://schemas.openxmlformats.org/drawingml/2006/main" noChangeAspect="1"/>
                   </wp:cNvGraphicFramePr>
@@ -392,7 +609,7 @@
                         <pic:spPr>
                           <a:xfrm>
                             <a:off x="0" y="0"/>
-                            <a:ext cx="4338157" cy="2428163"/>
+                            <a:ext cx="4317365" cy="2426335"/>
                           </a:xfrm>
                           <a:prstGeom prst="rect">
                             <a:avLst/>
@@ -405,26 +622,32 @@
               </w:drawing>
             </w:r>
           </w:p>
+          <w:p>
+            <w:pPr>
+              <w:rPr>
+                <w:sz w:val="24"/>
+                <w:szCs w:val="24"/>
+              </w:rPr>
+            </w:pPr>
+          </w:p>
         </w:tc>
         <w:tc>
           <w:tcPr>
             <w:tcW w:w="2335" w:type="dxa"/>
           </w:tcPr>
           <w:p>
-            <w:r>
-              <w:t>The QRC</w:t>
-            </w:r>
-            <w:r>
-              <w:t>ODE</w:t>
-            </w:r>
-            <w:r>
-              <w:t xml:space="preserve"> </w:t>
-            </w:r>
-            <w:r>
-              <w:t xml:space="preserve">coupon </w:t>
-            </w:r>
-            <w:r>
-              <w:t>is invalid.</w:t>
+            <w:pPr>
+              <w:rPr>
+                <w:sz w:val="24"/>
+                <w:szCs w:val="24"/>
+              </w:rPr>
+            </w:pPr>
+            <w:r>
+              <w:rPr>
+                <w:sz w:val="24"/>
+                <w:szCs w:val="24"/>
+              </w:rPr>
+              <w:t>Redeemed to max discount hours.</w:t>
             </w:r>
           </w:p>
         </w:tc>
@@ -435,13 +658,31 @@
             <w:tcW w:w="7015" w:type="dxa"/>
           </w:tcPr>
           <w:p>
-            <w:r>
-              <w:lastRenderedPageBreak/>
+            <w:pPr>
+              <w:rPr>
+                <w:sz w:val="24"/>
+                <w:szCs w:val="24"/>
+              </w:rPr>
+            </w:pPr>
+          </w:p>
+          <w:p>
+            <w:pPr>
+              <w:rPr>
+                <w:rFonts w:hint="eastAsia"/>
+                <w:sz w:val="24"/>
+                <w:szCs w:val="24"/>
+              </w:rPr>
+            </w:pPr>
+            <w:r>
+              <w:rPr>
+                <w:sz w:val="24"/>
+                <w:szCs w:val="24"/>
+              </w:rPr>
               <w:drawing>
-                <wp:inline distT="0" distB="0" distL="0" distR="0" wp14:anchorId="67075B65" wp14:editId="204A2DB3">
-                  <wp:extent cx="4317365" cy="2426335"/>
-                  <wp:effectExtent l="0" t="0" r="6985" b="0"/>
-                  <wp:docPr id="9" name="Picture 9"/>
+                <wp:inline distT="0" distB="0" distL="0" distR="0" wp14:anchorId="5806A27C" wp14:editId="1194424C">
+                  <wp:extent cx="4317365" cy="2412365"/>
+                  <wp:effectExtent l="0" t="0" r="6985" b="6985"/>
+                  <wp:docPr id="5" name="Picture 5"/>
                   <wp:cNvGraphicFramePr>
                     <a:graphicFrameLocks xmlns:a="http://schemas.openxmlformats.org/drawingml/2006/main" noChangeAspect="1"/>
                   </wp:cNvGraphicFramePr>
@@ -461,7 +702,7 @@
                         <pic:spPr>
                           <a:xfrm>
                             <a:off x="0" y="0"/>
-                            <a:ext cx="4317365" cy="2426335"/>
+                            <a:ext cx="4317365" cy="2412365"/>
                           </a:xfrm>
                           <a:prstGeom prst="rect">
                             <a:avLst/>
@@ -474,44 +715,89 @@
               </w:drawing>
             </w:r>
           </w:p>
+          <w:p>
+            <w:pPr>
+              <w:rPr>
+                <w:sz w:val="24"/>
+                <w:szCs w:val="24"/>
+              </w:rPr>
+            </w:pPr>
+          </w:p>
         </w:tc>
         <w:tc>
           <w:tcPr>
             <w:tcW w:w="2335" w:type="dxa"/>
           </w:tcPr>
           <w:p>
-            <w:r>
-              <w:t>The QRCODE</w:t>
-            </w:r>
-            <w:r>
-              <w:t xml:space="preserve"> coupon</w:t>
-            </w:r>
-            <w:r>
+            <w:pPr>
+              <w:rPr>
+                <w:sz w:val="24"/>
+                <w:szCs w:val="24"/>
+              </w:rPr>
+            </w:pPr>
+          </w:p>
+          <w:p>
+            <w:pPr>
+              <w:rPr>
+                <w:sz w:val="24"/>
+                <w:szCs w:val="24"/>
+              </w:rPr>
+            </w:pPr>
+            <w:r>
+              <w:rPr>
+                <w:sz w:val="24"/>
+                <w:szCs w:val="24"/>
+              </w:rPr>
+              <w:t>The QR</w:t>
+            </w:r>
+            <w:r>
+              <w:rPr>
+                <w:sz w:val="24"/>
+                <w:szCs w:val="24"/>
+              </w:rPr>
               <w:t xml:space="preserve"> </w:t>
             </w:r>
             <w:r>
               <w:rPr>
-                <w:rFonts w:hint="eastAsia"/>
-              </w:rPr>
-              <w:t>r</w:t>
-            </w:r>
-            <w:r>
-              <w:t xml:space="preserve">edemption </w:t>
-            </w:r>
-            <w:r>
-              <w:t xml:space="preserve">hour more than the </w:t>
-            </w:r>
-            <w:r>
-              <w:t>available</w:t>
-            </w:r>
-            <w:r>
+                <w:sz w:val="24"/>
+                <w:szCs w:val="24"/>
+              </w:rPr>
+              <w:t>C</w:t>
+            </w:r>
+            <w:r>
+              <w:rPr>
+                <w:sz w:val="24"/>
+                <w:szCs w:val="24"/>
+              </w:rPr>
+              <w:t>ODE</w:t>
+            </w:r>
+            <w:r>
+              <w:rPr>
+                <w:sz w:val="24"/>
+                <w:szCs w:val="24"/>
+              </w:rPr>
+              <w:t xml:space="preserve"> / parking</w:t>
+            </w:r>
+            <w:r>
+              <w:rPr>
+                <w:sz w:val="24"/>
+                <w:szCs w:val="24"/>
+              </w:rPr>
               <w:t xml:space="preserve"> </w:t>
             </w:r>
             <w:r>
-              <w:t xml:space="preserve">discount </w:t>
-            </w:r>
-            <w:r>
-              <w:t>hour.</w:t>
+              <w:rPr>
+                <w:sz w:val="24"/>
+                <w:szCs w:val="24"/>
+              </w:rPr>
+              <w:t xml:space="preserve">coupon </w:t>
+            </w:r>
+            <w:r>
+              <w:rPr>
+                <w:sz w:val="24"/>
+                <w:szCs w:val="24"/>
+              </w:rPr>
+              <w:t>is invalid.</w:t>
             </w:r>
           </w:p>
         </w:tc>
@@ -522,12 +808,30 @@
             <w:tcW w:w="7015" w:type="dxa"/>
           </w:tcPr>
           <w:p>
-            <w:r>
+            <w:pPr>
+              <w:rPr>
+                <w:sz w:val="24"/>
+                <w:szCs w:val="24"/>
+              </w:rPr>
+            </w:pPr>
+          </w:p>
+          <w:p>
+            <w:pPr>
+              <w:rPr>
+                <w:sz w:val="24"/>
+                <w:szCs w:val="24"/>
+              </w:rPr>
+            </w:pPr>
+            <w:r>
+              <w:rPr>
+                <w:sz w:val="24"/>
+                <w:szCs w:val="24"/>
+              </w:rPr>
               <w:drawing>
-                <wp:inline distT="0" distB="0" distL="0" distR="0" wp14:anchorId="612548D3" wp14:editId="6E67A3A3">
-                  <wp:extent cx="4317365" cy="2430145"/>
-                  <wp:effectExtent l="0" t="0" r="6985" b="8255"/>
-                  <wp:docPr id="10" name="Picture 10"/>
+                <wp:inline distT="0" distB="0" distL="0" distR="0" wp14:anchorId="5BA33D76" wp14:editId="2079BD9F">
+                  <wp:extent cx="4317365" cy="2411730"/>
+                  <wp:effectExtent l="0" t="0" r="6985" b="7620"/>
+                  <wp:docPr id="9" name="Picture 9"/>
                   <wp:cNvGraphicFramePr>
                     <a:graphicFrameLocks xmlns:a="http://schemas.openxmlformats.org/drawingml/2006/main" noChangeAspect="1"/>
                   </wp:cNvGraphicFramePr>
@@ -547,7 +851,7 @@
                         <pic:spPr>
                           <a:xfrm>
                             <a:off x="0" y="0"/>
-                            <a:ext cx="4317365" cy="2430145"/>
+                            <a:ext cx="4317365" cy="2411730"/>
                           </a:xfrm>
                           <a:prstGeom prst="rect">
                             <a:avLst/>
@@ -560,16 +864,160 @@
               </w:drawing>
             </w:r>
           </w:p>
+          <w:p>
+            <w:pPr>
+              <w:rPr>
+                <w:sz w:val="24"/>
+                <w:szCs w:val="24"/>
+              </w:rPr>
+            </w:pPr>
+          </w:p>
         </w:tc>
         <w:tc>
           <w:tcPr>
             <w:tcW w:w="2335" w:type="dxa"/>
           </w:tcPr>
           <w:p>
-            <w:r>
-              <w:t xml:space="preserve">Cannot connect </w:t>
-            </w:r>
-            <w:r>
+            <w:pPr>
+              <w:rPr>
+                <w:sz w:val="24"/>
+                <w:szCs w:val="24"/>
+              </w:rPr>
+            </w:pPr>
+          </w:p>
+          <w:p>
+            <w:pPr>
+              <w:rPr>
+                <w:sz w:val="24"/>
+                <w:szCs w:val="24"/>
+              </w:rPr>
+            </w:pPr>
+            <w:r>
+              <w:rPr>
+                <w:sz w:val="24"/>
+                <w:szCs w:val="24"/>
+              </w:rPr>
+              <w:t xml:space="preserve">Exceeded the free parking </w:t>
+            </w:r>
+            <w:r>
+              <w:rPr>
+                <w:sz w:val="24"/>
+                <w:szCs w:val="24"/>
+              </w:rPr>
+              <w:t>limit</w:t>
+            </w:r>
+            <w:r>
+              <w:rPr>
+                <w:sz w:val="24"/>
+                <w:szCs w:val="24"/>
+              </w:rPr>
+              <w:t>.</w:t>
+            </w:r>
+          </w:p>
+        </w:tc>
+      </w:tr>
+      <w:tr>
+        <w:tc>
+          <w:tcPr>
+            <w:tcW w:w="7015" w:type="dxa"/>
+          </w:tcPr>
+          <w:p>
+            <w:pPr>
+              <w:rPr>
+                <w:sz w:val="24"/>
+                <w:szCs w:val="24"/>
+              </w:rPr>
+            </w:pPr>
+            <w:r>
+              <w:rPr>
+                <w:sz w:val="24"/>
+                <w:szCs w:val="24"/>
+              </w:rPr>
+              <w:lastRenderedPageBreak/>
+              <w:drawing>
+                <wp:inline distT="0" distB="0" distL="0" distR="0" wp14:anchorId="37AA7D1D" wp14:editId="228E88CB">
+                  <wp:extent cx="4317365" cy="2418715"/>
+                  <wp:effectExtent l="0" t="0" r="6985" b="635"/>
+                  <wp:docPr id="10" name="Picture 10"/>
+                  <wp:cNvGraphicFramePr>
+                    <a:graphicFrameLocks xmlns:a="http://schemas.openxmlformats.org/drawingml/2006/main" noChangeAspect="1"/>
+                  </wp:cNvGraphicFramePr>
+                  <a:graphic xmlns:a="http://schemas.openxmlformats.org/drawingml/2006/main">
+                    <a:graphicData uri="http://schemas.openxmlformats.org/drawingml/2006/picture">
+                      <pic:pic xmlns:pic="http://schemas.openxmlformats.org/drawingml/2006/picture">
+                        <pic:nvPicPr>
+                          <pic:cNvPr id="1" name=""/>
+                          <pic:cNvPicPr/>
+                        </pic:nvPicPr>
+                        <pic:blipFill>
+                          <a:blip r:embed="rId12"/>
+                          <a:stretch>
+                            <a:fillRect/>
+                          </a:stretch>
+                        </pic:blipFill>
+                        <pic:spPr>
+                          <a:xfrm>
+                            <a:off x="0" y="0"/>
+                            <a:ext cx="4317365" cy="2418715"/>
+                          </a:xfrm>
+                          <a:prstGeom prst="rect">
+                            <a:avLst/>
+                          </a:prstGeom>
+                        </pic:spPr>
+                      </pic:pic>
+                    </a:graphicData>
+                  </a:graphic>
+                </wp:inline>
+              </w:drawing>
+            </w:r>
+          </w:p>
+          <w:p>
+            <w:pPr>
+              <w:rPr>
+                <w:sz w:val="24"/>
+                <w:szCs w:val="24"/>
+              </w:rPr>
+            </w:pPr>
+          </w:p>
+          <w:p>
+            <w:pPr>
+              <w:rPr>
+                <w:sz w:val="24"/>
+                <w:szCs w:val="24"/>
+              </w:rPr>
+            </w:pPr>
+          </w:p>
+        </w:tc>
+        <w:tc>
+          <w:tcPr>
+            <w:tcW w:w="2335" w:type="dxa"/>
+          </w:tcPr>
+          <w:p>
+            <w:pPr>
+              <w:rPr>
+                <w:sz w:val="24"/>
+                <w:szCs w:val="24"/>
+              </w:rPr>
+            </w:pPr>
+            <w:r>
+              <w:rPr>
+                <w:sz w:val="24"/>
+                <w:szCs w:val="24"/>
+              </w:rPr>
+              <w:t>Fail</w:t>
+            </w:r>
+            <w:r>
+              <w:rPr>
+                <w:sz w:val="24"/>
+                <w:szCs w:val="24"/>
+              </w:rPr>
+              <w:t xml:space="preserve"> connect </w:t>
+            </w:r>
+            <w:r>
+              <w:rPr>
+                <w:sz w:val="24"/>
+                <w:szCs w:val="24"/>
+              </w:rPr>
               <w:t>redemption API</w:t>
             </w:r>
           </w:p>
@@ -578,7 +1026,7 @@
     </w:tbl>
     <w:p/>
     <w:sectPr>
-      <w:pgSz w:w="12240" w:h="15840"/>
+      <w:pgSz w:w="11906" w:h="16838" w:code="9"/>
       <w:pgMar w:top="1440" w:right="1440" w:bottom="1440" w:left="1440" w:header="720" w:footer="720" w:gutter="0"/>
       <w:cols w:space="720"/>
       <w:docGrid w:linePitch="360"/>

</xml_diff>